<commit_message>
Documentation Student#1 + chartering report info
</commit_message>
<xml_diff>
--- a/reports/Student #1/01 - Requirements - Student #1.docx
+++ b/reports/Student #1/01 - Requirements - Student #1.docx
@@ -140,7 +140,19 @@
                   <w:rPr>
                     <w:rFonts w:asciiTheme="majorHAnsi" w:hAnsiTheme="majorHAnsi" w:cstheme="majorHAnsi"/>
                   </w:rPr>
-                  <w:t xml:space="preserve"> CX.YYY  </w:t>
+                  <w:t xml:space="preserve"> C</w:t>
+                </w:r>
+                <w:r>
+                  <w:rPr>
+                    <w:rFonts w:asciiTheme="majorHAnsi" w:hAnsiTheme="majorHAnsi" w:cstheme="majorHAnsi"/>
+                  </w:rPr>
+                  <w:t>1.027</w:t>
+                </w:r>
+                <w:r>
+                  <w:rPr>
+                    <w:rFonts w:asciiTheme="majorHAnsi" w:hAnsiTheme="majorHAnsi" w:cstheme="majorHAnsi"/>
+                  </w:rPr>
+                  <w:t xml:space="preserve">  </w:t>
                 </w:r>
               </w:sdtContent>
             </w:sdt>
@@ -190,6 +202,8 @@
               <w:sdtPr>
                 <w:rPr>
                   <w:rFonts w:asciiTheme="majorHAnsi" w:hAnsiTheme="majorHAnsi" w:cstheme="majorHAnsi"/>
+                  <w:kern w:val="0"/>
+                  <w14:ligatures w14:val="none"/>
                 </w:rPr>
                 <w:tag w:val="Repository"/>
                 <w:id w:val="46497162"/>
@@ -203,8 +217,10 @@
                 <w:r>
                   <w:rPr>
                     <w:rFonts w:asciiTheme="majorHAnsi" w:hAnsiTheme="majorHAnsi" w:cstheme="majorHAnsi"/>
+                    <w:kern w:val="0"/>
+                    <w14:ligatures w14:val="none"/>
                   </w:rPr>
-                  <w:t xml:space="preserve"> https://github.com/xxxx  </w:t>
+                  <w:t xml:space="preserve"> https://github.com/DP2-C1-027/AirNav-Logistics</w:t>
                 </w:r>
               </w:sdtContent>
             </w:sdt>
@@ -290,19 +306,7 @@
                   <w:rPr>
                     <w:rFonts w:asciiTheme="majorHAnsi" w:hAnsiTheme="majorHAnsi" w:cstheme="majorBidi"/>
                   </w:rPr>
-                  <w:t xml:space="preserve">Masked </w:t>
-                </w:r>
-                <w:r>
-                  <w:rPr>
-                    <w:rFonts w:asciiTheme="majorHAnsi" w:hAnsiTheme="majorHAnsi" w:cstheme="majorBidi"/>
-                  </w:rPr>
-                  <w:t xml:space="preserve">ID </w:t>
-                </w:r>
-                <w:r>
-                  <w:rPr>
-                    <w:rFonts w:asciiTheme="majorHAnsi" w:hAnsiTheme="majorHAnsi" w:cstheme="majorBidi"/>
-                  </w:rPr>
-                  <w:t>number</w:t>
+                  <w:t>2*5**1*7E</w:t>
                 </w:r>
               </w:sdtContent>
             </w:sdt>
@@ -341,6 +345,7 @@
               <w:sdtPr>
                 <w:rPr>
                   <w:rFonts w:asciiTheme="majorHAnsi" w:hAnsiTheme="majorHAnsi" w:cstheme="majorHAnsi"/>
+                  <w:lang w:val="es-ES"/>
                 </w:rPr>
                 <w:tag w:val="UVUS02"/>
                 <w:id w:val="1381354132"/>
@@ -354,20 +359,21 @@
                 <w:r>
                   <w:rPr>
                     <w:rFonts w:asciiTheme="majorHAnsi" w:hAnsiTheme="majorHAnsi" w:cstheme="majorHAnsi"/>
+                    <w:lang w:val="es-ES"/>
                   </w:rPr>
                   <w:t xml:space="preserve"> </w:t>
                 </w:r>
-                <w:proofErr w:type="spellStart"/>
                 <w:r>
                   <w:rPr>
                     <w:rFonts w:asciiTheme="majorHAnsi" w:hAnsiTheme="majorHAnsi" w:cstheme="majorHAnsi"/>
+                    <w:lang w:val="es-ES"/>
                   </w:rPr>
-                  <w:t>uvus</w:t>
+                  <w:t>josgardel8</w:t>
                 </w:r>
-                <w:proofErr w:type="spellEnd"/>
                 <w:r>
                   <w:rPr>
                     <w:rFonts w:asciiTheme="majorHAnsi" w:hAnsiTheme="majorHAnsi" w:cstheme="majorHAnsi"/>
+                    <w:lang w:val="es-ES"/>
                   </w:rPr>
                   <w:t xml:space="preserve">  </w:t>
                 </w:r>
@@ -406,6 +412,7 @@
               <w:sdtPr>
                 <w:rPr>
                   <w:rFonts w:asciiTheme="majorHAnsi" w:hAnsiTheme="majorHAnsi" w:cstheme="majorHAnsi"/>
+                  <w:lang w:val="es-ES"/>
                 </w:rPr>
                 <w:tag w:val="Student2"/>
                 <w:id w:val="2044784553"/>
@@ -419,8 +426,23 @@
                 <w:r>
                   <w:rPr>
                     <w:rFonts w:asciiTheme="majorHAnsi" w:hAnsiTheme="majorHAnsi" w:cstheme="majorHAnsi"/>
+                    <w:lang w:val="es-ES"/>
                   </w:rPr>
-                  <w:t xml:space="preserve"> Surnames, Name  </w:t>
+                  <w:t xml:space="preserve"> </w:t>
+                </w:r>
+                <w:r>
+                  <w:rPr>
+                    <w:rFonts w:asciiTheme="majorHAnsi" w:hAnsiTheme="majorHAnsi" w:cstheme="majorHAnsi"/>
+                    <w:lang w:val="es-ES"/>
+                  </w:rPr>
+                  <w:t>García de Tejada Delgado, José</w:t>
+                </w:r>
+                <w:r>
+                  <w:rPr>
+                    <w:rFonts w:asciiTheme="majorHAnsi" w:hAnsiTheme="majorHAnsi" w:cstheme="majorHAnsi"/>
+                    <w:lang w:val="es-ES"/>
+                  </w:rPr>
+                  <w:t xml:space="preserve">  </w:t>
                 </w:r>
               </w:sdtContent>
             </w:sdt>
@@ -457,6 +479,7 @@
               <w:sdtPr>
                 <w:rPr>
                   <w:rFonts w:asciiTheme="majorHAnsi" w:hAnsiTheme="majorHAnsi" w:cstheme="majorHAnsi"/>
+                  <w:lang w:val="es-ES"/>
                 </w:rPr>
                 <w:tag w:val="Roles2"/>
                 <w:id w:val="-1975901162"/>
@@ -470,8 +493,25 @@
                 <w:r>
                   <w:rPr>
                     <w:rFonts w:asciiTheme="majorHAnsi" w:hAnsiTheme="majorHAnsi" w:cstheme="majorHAnsi"/>
+                    <w:lang w:val="es-ES"/>
                   </w:rPr>
-                  <w:t xml:space="preserve"> role1, role2, role3  </w:t>
+                  <w:t xml:space="preserve"> </w:t>
+                </w:r>
+                <w:proofErr w:type="spellStart"/>
+                <w:r>
+                  <w:rPr>
+                    <w:rFonts w:asciiTheme="majorHAnsi" w:hAnsiTheme="majorHAnsi" w:cstheme="majorHAnsi"/>
+                    <w:lang w:val="es-ES"/>
+                  </w:rPr>
+                  <w:t>Developer</w:t>
+                </w:r>
+                <w:proofErr w:type="spellEnd"/>
+                <w:r>
+                  <w:rPr>
+                    <w:rFonts w:asciiTheme="majorHAnsi" w:hAnsiTheme="majorHAnsi" w:cstheme="majorHAnsi"/>
+                    <w:lang w:val="es-ES"/>
+                  </w:rPr>
+                  <w:t xml:space="preserve">  </w:t>
                 </w:r>
               </w:sdtContent>
             </w:sdt>
@@ -541,7 +581,27 @@
                   <w:rPr>
                     <w:rFonts w:asciiTheme="majorHAnsi" w:hAnsiTheme="majorHAnsi" w:cstheme="majorHAnsi"/>
                   </w:rPr>
-                  <w:t xml:space="preserve"> place month day, year </w:t>
+                  <w:t xml:space="preserve"> </w:t>
+                </w:r>
+                <w:r>
+                  <w:rPr>
+                    <w:rFonts w:asciiTheme="majorHAnsi" w:hAnsiTheme="majorHAnsi" w:cstheme="majorHAnsi"/>
+                  </w:rPr>
+                  <w:t xml:space="preserve">Seville February 19th, </w:t>
+                </w:r>
+                <w:proofErr w:type="gramStart"/>
+                <w:r>
+                  <w:rPr>
+                    <w:rFonts w:asciiTheme="majorHAnsi" w:hAnsiTheme="majorHAnsi" w:cstheme="majorHAnsi"/>
+                  </w:rPr>
+                  <w:t>2025</w:t>
+                </w:r>
+                <w:proofErr w:type="gramEnd"/>
+                <w:r>
+                  <w:rPr>
+                    <w:rFonts w:asciiTheme="majorHAnsi" w:hAnsiTheme="majorHAnsi" w:cstheme="majorHAnsi"/>
+                  </w:rPr>
+                  <w:t xml:space="preserve"> </w:t>
                 </w:r>
               </w:sdtContent>
             </w:sdt>
@@ -850,7 +910,13 @@
         </w:sdtPr>
         <w:sdtContent>
           <w:r>
-            <w:t xml:space="preserve">    </w:t>
+            <w:t xml:space="preserve">  </w:t>
+          </w:r>
+          <w:r>
+            <w:t>X</w:t>
+          </w:r>
+          <w:r>
+            <w:t xml:space="preserve">  </w:t>
           </w:r>
         </w:sdtContent>
       </w:sdt>
@@ -977,7 +1043,13 @@
         </w:sdtPr>
         <w:sdtContent>
           <w:r>
-            <w:t xml:space="preserve">    </w:t>
+            <w:t xml:space="preserve">  </w:t>
+          </w:r>
+          <w:r>
+            <w:t>X</w:t>
+          </w:r>
+          <w:r>
+            <w:t xml:space="preserve">  </w:t>
           </w:r>
         </w:sdtContent>
       </w:sdt>
@@ -5232,7 +5304,13 @@
         </w:sdtPr>
         <w:sdtContent>
           <w:r>
-            <w:t xml:space="preserve">    </w:t>
+            <w:t xml:space="preserve"> </w:t>
+          </w:r>
+          <w:r>
+            <w:t>X</w:t>
+          </w:r>
+          <w:r>
+            <w:t xml:space="preserve">   </w:t>
           </w:r>
         </w:sdtContent>
       </w:sdt>
@@ -5284,7 +5362,13 @@
         </w:sdtPr>
         <w:sdtContent>
           <w:r>
-            <w:t xml:space="preserve">    </w:t>
+            <w:t xml:space="preserve"> </w:t>
+          </w:r>
+          <w:r>
+            <w:t>X</w:t>
+          </w:r>
+          <w:r>
+            <w:t xml:space="preserve">   </w:t>
           </w:r>
         </w:sdtContent>
       </w:sdt>
@@ -10145,7 +10229,9 @@
   </w:compat>
   <w:rsids>
     <w:rsidRoot w:val="002707DD"/>
+    <w:rsid w:val="000D3198"/>
     <w:rsid w:val="0013644E"/>
+    <w:rsid w:val="00165F69"/>
     <w:rsid w:val="001773D9"/>
     <w:rsid w:val="001942D6"/>
     <w:rsid w:val="002707DD"/>
@@ -10208,8 +10294,8 @@
   </m:mathPr>
   <w:themeFontLang w:val="es-ES"/>
   <w:clrSchemeMapping w:bg1="light1" w:t1="dark1" w:bg2="light2" w:t2="dark2" w:accent1="accent1" w:accent2="accent2" w:accent3="accent3" w:accent4="accent4" w:accent5="accent5" w:accent6="accent6" w:hyperlink="hyperlink" w:followedHyperlink="followedHyperlink"/>
-  <w:decimalSymbol w:val="."/>
-  <w:listSeparator w:val=","/>
+  <w:decimalSymbol w:val=","/>
+  <w:listSeparator w:val=";"/>
   <w15:chartTrackingRefBased/>
 </w:settings>
 </file>

</xml_diff>

<commit_message>
fixed link + some work on d02 requirements
</commit_message>
<xml_diff>
--- a/reports/Student #1/01 - Requirements - Student #1.docx
+++ b/reports/Student #1/01 - Requirements - Student #1.docx
@@ -345,7 +345,7 @@
               <w:sdtPr>
                 <w:rPr>
                   <w:rFonts w:asciiTheme="majorHAnsi" w:hAnsiTheme="majorHAnsi" w:cstheme="majorHAnsi"/>
-                  <w:lang w:val="es-ES"/>
+                  <w:lang w:val="en-US"/>
                 </w:rPr>
                 <w:tag w:val="UVUS02"/>
                 <w:id w:val="1381354132"/>
@@ -359,21 +359,21 @@
                 <w:r>
                   <w:rPr>
                     <w:rFonts w:asciiTheme="majorHAnsi" w:hAnsiTheme="majorHAnsi" w:cstheme="majorHAnsi"/>
-                    <w:lang w:val="es-ES"/>
+                    <w:lang w:val="en-US"/>
                   </w:rPr>
                   <w:t xml:space="preserve"> </w:t>
                 </w:r>
                 <w:r>
                   <w:rPr>
                     <w:rFonts w:asciiTheme="majorHAnsi" w:hAnsiTheme="majorHAnsi" w:cstheme="majorHAnsi"/>
-                    <w:lang w:val="es-ES"/>
+                    <w:lang w:val="en-US"/>
                   </w:rPr>
                   <w:t>josgardel8</w:t>
                 </w:r>
                 <w:r>
                   <w:rPr>
                     <w:rFonts w:asciiTheme="majorHAnsi" w:hAnsiTheme="majorHAnsi" w:cstheme="majorHAnsi"/>
-                    <w:lang w:val="es-ES"/>
+                    <w:lang w:val="en-US"/>
                   </w:rPr>
                   <w:t xml:space="preserve">  </w:t>
                 </w:r>
@@ -497,7 +497,6 @@
                   </w:rPr>
                   <w:t xml:space="preserve"> </w:t>
                 </w:r>
-                <w:proofErr w:type="spellStart"/>
                 <w:r>
                   <w:rPr>
                     <w:rFonts w:asciiTheme="majorHAnsi" w:hAnsiTheme="majorHAnsi" w:cstheme="majorHAnsi"/>
@@ -505,7 +504,6 @@
                   </w:rPr>
                   <w:t>Developer</w:t>
                 </w:r>
-                <w:proofErr w:type="spellEnd"/>
                 <w:r>
                   <w:rPr>
                     <w:rFonts w:asciiTheme="majorHAnsi" w:hAnsiTheme="majorHAnsi" w:cstheme="majorHAnsi"/>
@@ -587,16 +585,8 @@
                   <w:rPr>
                     <w:rFonts w:asciiTheme="majorHAnsi" w:hAnsiTheme="majorHAnsi" w:cstheme="majorHAnsi"/>
                   </w:rPr>
-                  <w:t xml:space="preserve">Seville February 19th, </w:t>
+                  <w:t>Seville February 19th, 2025</w:t>
                 </w:r>
-                <w:proofErr w:type="gramStart"/>
-                <w:r>
-                  <w:rPr>
-                    <w:rFonts w:asciiTheme="majorHAnsi" w:hAnsiTheme="majorHAnsi" w:cstheme="majorHAnsi"/>
-                  </w:rPr>
-                  <w:t>2025</w:t>
-                </w:r>
-                <w:proofErr w:type="gramEnd"/>
                 <w:r>
                   <w:rPr>
                     <w:rFonts w:asciiTheme="majorHAnsi" w:hAnsiTheme="majorHAnsi" w:cstheme="majorHAnsi"/>
@@ -1374,7 +1364,13 @@
         </w:sdtPr>
         <w:sdtContent>
           <w:r>
-            <w:t xml:space="preserve">    </w:t>
+            <w:t xml:space="preserve"> </w:t>
+          </w:r>
+          <w:r>
+            <w:t>X</w:t>
+          </w:r>
+          <w:r>
+            <w:t xml:space="preserve">  </w:t>
           </w:r>
         </w:sdtContent>
       </w:sdt>
@@ -1771,7 +1767,13 @@
         </w:sdtPr>
         <w:sdtContent>
           <w:r>
-            <w:t xml:space="preserve">    </w:t>
+            <w:t xml:space="preserve"> </w:t>
+          </w:r>
+          <w:r>
+            <w:t>X</w:t>
+          </w:r>
+          <w:r>
+            <w:t xml:space="preserve">  </w:t>
           </w:r>
         </w:sdtContent>
       </w:sdt>
@@ -2185,7 +2187,13 @@
         </w:sdtPr>
         <w:sdtContent>
           <w:r>
-            <w:t xml:space="preserve">    </w:t>
+            <w:t xml:space="preserve"> </w:t>
+          </w:r>
+          <w:r>
+            <w:t>X</w:t>
+          </w:r>
+          <w:r>
+            <w:t xml:space="preserve">  </w:t>
           </w:r>
         </w:sdtContent>
       </w:sdt>
@@ -2501,7 +2509,13 @@
         </w:sdtPr>
         <w:sdtContent>
           <w:r>
-            <w:t xml:space="preserve">    </w:t>
+            <w:t xml:space="preserve"> </w:t>
+          </w:r>
+          <w:r>
+            <w:t>X</w:t>
+          </w:r>
+          <w:r>
+            <w:t xml:space="preserve">  </w:t>
           </w:r>
         </w:sdtContent>
       </w:sdt>
@@ -10249,10 +10263,12 @@
     <w:rsid w:val="005F0460"/>
     <w:rsid w:val="00674795"/>
     <w:rsid w:val="00676B38"/>
+    <w:rsid w:val="00697F4F"/>
     <w:rsid w:val="007056D5"/>
     <w:rsid w:val="007079BA"/>
     <w:rsid w:val="007465A2"/>
     <w:rsid w:val="00751E87"/>
+    <w:rsid w:val="00775BC4"/>
     <w:rsid w:val="00802250"/>
     <w:rsid w:val="008A1472"/>
     <w:rsid w:val="008B1087"/>

</xml_diff>

<commit_message>
Added code constraintfor airline manager
</commit_message>
<xml_diff>
--- a/reports/Student #1/01 - Requirements - Student #1.docx
+++ b/reports/Student #1/01 - Requirements - Student #1.docx
@@ -265,6 +265,7 @@
                 <w:rFonts w:asciiTheme="majorHAnsi" w:hAnsiTheme="majorHAnsi" w:cstheme="majorBidi"/>
                 <w:b/>
                 <w:bCs/>
+                <w:lang w:val="es-ES"/>
               </w:rPr>
             </w:pPr>
             <w:r>
@@ -285,6 +286,7 @@
             <w:r>
               <w:rPr>
                 <w:rFonts w:asciiTheme="majorHAnsi" w:hAnsiTheme="majorHAnsi" w:cstheme="majorBidi"/>
+                <w:lang w:val="es-ES"/>
               </w:rPr>
               <w:t xml:space="preserve"> </w:t>
             </w:r>
@@ -292,6 +294,7 @@
               <w:sdtPr>
                 <w:rPr>
                   <w:rFonts w:asciiTheme="majorHAnsi" w:hAnsiTheme="majorHAnsi" w:cstheme="majorBidi"/>
+                  <w:lang w:val="es-ES"/>
                 </w:rPr>
                 <w:tag w:val="ID2"/>
                 <w:id w:val="-1276937016"/>
@@ -305,6 +308,7 @@
                 <w:r>
                   <w:rPr>
                     <w:rFonts w:asciiTheme="majorHAnsi" w:hAnsiTheme="majorHAnsi" w:cstheme="majorBidi"/>
+                    <w:lang w:val="es-ES"/>
                   </w:rPr>
                   <w:t>2*5**1*7E</w:t>
                 </w:r>
@@ -345,7 +349,7 @@
               <w:sdtPr>
                 <w:rPr>
                   <w:rFonts w:asciiTheme="majorHAnsi" w:hAnsiTheme="majorHAnsi" w:cstheme="majorHAnsi"/>
-                  <w:lang w:val="en-US"/>
+                  <w:lang w:val="es-ES"/>
                 </w:rPr>
                 <w:tag w:val="UVUS02"/>
                 <w:id w:val="1381354132"/>
@@ -359,21 +363,21 @@
                 <w:r>
                   <w:rPr>
                     <w:rFonts w:asciiTheme="majorHAnsi" w:hAnsiTheme="majorHAnsi" w:cstheme="majorHAnsi"/>
-                    <w:lang w:val="en-US"/>
+                    <w:lang w:val="es-ES"/>
                   </w:rPr>
                   <w:t xml:space="preserve"> </w:t>
                 </w:r>
                 <w:r>
                   <w:rPr>
                     <w:rFonts w:asciiTheme="majorHAnsi" w:hAnsiTheme="majorHAnsi" w:cstheme="majorHAnsi"/>
-                    <w:lang w:val="en-US"/>
+                    <w:lang w:val="es-ES"/>
                   </w:rPr>
                   <w:t>josgardel8</w:t>
                 </w:r>
                 <w:r>
                   <w:rPr>
                     <w:rFonts w:asciiTheme="majorHAnsi" w:hAnsiTheme="majorHAnsi" w:cstheme="majorHAnsi"/>
-                    <w:lang w:val="en-US"/>
+                    <w:lang w:val="es-ES"/>
                   </w:rPr>
                   <w:t xml:space="preserve">  </w:t>
                 </w:r>
@@ -2581,7 +2585,13 @@
         </w:sdtPr>
         <w:sdtContent>
           <w:r>
-            <w:t xml:space="preserve">    </w:t>
+            <w:t xml:space="preserve"> </w:t>
+          </w:r>
+          <w:r>
+            <w:t>X</w:t>
+          </w:r>
+          <w:r>
+            <w:t xml:space="preserve">  </w:t>
           </w:r>
         </w:sdtContent>
       </w:sdt>
@@ -10244,11 +10254,13 @@
   <w:rsids>
     <w:rsidRoot w:val="002707DD"/>
     <w:rsid w:val="000D3198"/>
+    <w:rsid w:val="000F4CB7"/>
     <w:rsid w:val="0013644E"/>
     <w:rsid w:val="00165F69"/>
     <w:rsid w:val="001773D9"/>
     <w:rsid w:val="001942D6"/>
     <w:rsid w:val="002707DD"/>
+    <w:rsid w:val="0033014D"/>
     <w:rsid w:val="00374B2C"/>
     <w:rsid w:val="003803AE"/>
     <w:rsid w:val="003D684A"/>

</xml_diff>